<commit_message>
Added table of contents to coding guidelines
</commit_message>
<xml_diff>
--- a/doc/Coding Guidelines.docx
+++ b/doc/Coding Guidelines.docx
@@ -4,28 +4,16 @@
   <w:body>
     <w:p>
       <w:pPr>
-        <w:pBdr>
-          <w:bottom w:val="single" w:sz="6" w:space="0" w:color="AAAAAA"/>
-        </w:pBdr>
-        <w:spacing w:after="24" w:line="288" w:lineRule="atLeast"/>
-        <w:outlineLvl w:val="0"/>
-        <w:rPr>
-          <w:rFonts w:ascii="Arial" w:eastAsia="Times New Roman" w:hAnsi="Arial" w:cs="Arial"/>
-          <w:color w:val="000000"/>
-          <w:kern w:val="36"/>
-          <w:sz w:val="38"/>
-          <w:szCs w:val="38"/>
+        <w:pStyle w:val="Otsikko"/>
+        <w:rPr>
+          <w:rFonts w:eastAsia="Times New Roman"/>
           <w:lang w:eastAsia="fi-FI"/>
         </w:rPr>
       </w:pPr>
       <w:proofErr w:type="spellStart"/>
       <w:r>
         <w:rPr>
-          <w:rFonts w:ascii="Arial" w:eastAsia="Times New Roman" w:hAnsi="Arial" w:cs="Arial"/>
-          <w:color w:val="000000"/>
-          <w:kern w:val="36"/>
-          <w:sz w:val="38"/>
-          <w:szCs w:val="38"/>
+          <w:rFonts w:eastAsia="Times New Roman"/>
           <w:lang w:eastAsia="fi-FI"/>
         </w:rPr>
         <w:t>Coding</w:t>
@@ -33,11 +21,7 @@
       <w:proofErr w:type="spellEnd"/>
       <w:r>
         <w:rPr>
-          <w:rFonts w:ascii="Arial" w:eastAsia="Times New Roman" w:hAnsi="Arial" w:cs="Arial"/>
-          <w:color w:val="000000"/>
-          <w:kern w:val="36"/>
-          <w:sz w:val="38"/>
-          <w:szCs w:val="38"/>
+          <w:rFonts w:eastAsia="Times New Roman"/>
           <w:lang w:eastAsia="fi-FI"/>
         </w:rPr>
         <w:t xml:space="preserve"> </w:t>
@@ -45,16 +29,583 @@
       <w:proofErr w:type="spellStart"/>
       <w:r>
         <w:rPr>
-          <w:rFonts w:ascii="Arial" w:eastAsia="Times New Roman" w:hAnsi="Arial" w:cs="Arial"/>
-          <w:color w:val="000000"/>
-          <w:kern w:val="36"/>
-          <w:sz w:val="38"/>
-          <w:szCs w:val="38"/>
+          <w:rFonts w:eastAsia="Times New Roman"/>
           <w:lang w:eastAsia="fi-FI"/>
         </w:rPr>
         <w:t>Guidelines</w:t>
       </w:r>
       <w:proofErr w:type="spellEnd"/>
+    </w:p>
+    <w:p>
+      <w:pPr>
+        <w:rPr>
+          <w:lang w:eastAsia="fi-FI"/>
+        </w:rPr>
+      </w:pPr>
+    </w:p>
+    <w:sdt>
+      <w:sdtPr>
+        <w:id w:val="912667266"/>
+        <w:docPartObj>
+          <w:docPartGallery w:val="Table of Contents"/>
+          <w:docPartUnique/>
+        </w:docPartObj>
+      </w:sdtPr>
+      <w:sdtEndPr>
+        <w:rPr>
+          <w:rFonts w:asciiTheme="minorHAnsi" w:eastAsiaTheme="minorHAnsi" w:hAnsiTheme="minorHAnsi" w:cstheme="minorBidi"/>
+          <w:b/>
+          <w:bCs/>
+          <w:color w:val="auto"/>
+          <w:sz w:val="22"/>
+          <w:szCs w:val="22"/>
+          <w:lang w:eastAsia="en-US"/>
+        </w:rPr>
+      </w:sdtEndPr>
+      <w:sdtContent>
+        <w:p>
+          <w:pPr>
+            <w:pStyle w:val="Sisllysluettelonotsikko"/>
+          </w:pPr>
+          <w:proofErr w:type="spellStart"/>
+          <w:r>
+            <w:t>Table</w:t>
+          </w:r>
+          <w:proofErr w:type="spellEnd"/>
+          <w:r>
+            <w:t xml:space="preserve"> of </w:t>
+          </w:r>
+          <w:proofErr w:type="spellStart"/>
+          <w:r>
+            <w:t>contents</w:t>
+          </w:r>
+          <w:proofErr w:type="spellEnd"/>
+        </w:p>
+        <w:p>
+          <w:pPr>
+            <w:pStyle w:val="Sisluet1"/>
+            <w:tabs>
+              <w:tab w:val="right" w:leader="dot" w:pos="9628"/>
+            </w:tabs>
+            <w:rPr>
+              <w:rFonts w:eastAsiaTheme="minorEastAsia"/>
+              <w:noProof/>
+              <w:lang w:eastAsia="fi-FI"/>
+            </w:rPr>
+          </w:pPr>
+          <w:r>
+            <w:fldChar w:fldCharType="begin"/>
+          </w:r>
+          <w:r>
+            <w:instrText xml:space="preserve"> TOC \o "1-3" \h \z \u </w:instrText>
+          </w:r>
+          <w:r>
+            <w:fldChar w:fldCharType="separate"/>
+          </w:r>
+          <w:hyperlink w:anchor="_Toc506233961" w:history="1">
+            <w:r>
+              <w:rPr>
+                <w:rStyle w:val="Hyperlinkki"/>
+                <w:noProof/>
+                <w:lang w:val="en"/>
+              </w:rPr>
+              <w:t>Bracing</w:t>
+            </w:r>
+            <w:r>
+              <w:rPr>
+                <w:noProof/>
+                <w:webHidden/>
+              </w:rPr>
+              <w:tab/>
+            </w:r>
+            <w:r>
+              <w:rPr>
+                <w:noProof/>
+                <w:webHidden/>
+              </w:rPr>
+              <w:fldChar w:fldCharType="begin"/>
+            </w:r>
+            <w:r>
+              <w:rPr>
+                <w:noProof/>
+                <w:webHidden/>
+              </w:rPr>
+              <w:instrText xml:space="preserve"> PAGEREF _Toc506233961 \h </w:instrText>
+            </w:r>
+            <w:r>
+              <w:rPr>
+                <w:noProof/>
+                <w:webHidden/>
+              </w:rPr>
+            </w:r>
+            <w:r>
+              <w:rPr>
+                <w:noProof/>
+                <w:webHidden/>
+              </w:rPr>
+              <w:fldChar w:fldCharType="separate"/>
+            </w:r>
+            <w:r>
+              <w:rPr>
+                <w:noProof/>
+                <w:webHidden/>
+              </w:rPr>
+              <w:t>1</w:t>
+            </w:r>
+            <w:r>
+              <w:rPr>
+                <w:noProof/>
+                <w:webHidden/>
+              </w:rPr>
+              <w:fldChar w:fldCharType="end"/>
+            </w:r>
+          </w:hyperlink>
+        </w:p>
+        <w:p>
+          <w:pPr>
+            <w:pStyle w:val="Sisluet1"/>
+            <w:tabs>
+              <w:tab w:val="right" w:leader="dot" w:pos="9628"/>
+            </w:tabs>
+            <w:rPr>
+              <w:rFonts w:eastAsiaTheme="minorEastAsia"/>
+              <w:noProof/>
+              <w:lang w:eastAsia="fi-FI"/>
+            </w:rPr>
+          </w:pPr>
+          <w:hyperlink w:anchor="_Toc506233962" w:history="1">
+            <w:r>
+              <w:rPr>
+                <w:rStyle w:val="Hyperlinkki"/>
+                <w:noProof/>
+                <w:lang w:val="en"/>
+              </w:rPr>
+              <w:t>Single line statements</w:t>
+            </w:r>
+            <w:r>
+              <w:rPr>
+                <w:noProof/>
+                <w:webHidden/>
+              </w:rPr>
+              <w:tab/>
+            </w:r>
+            <w:r>
+              <w:rPr>
+                <w:noProof/>
+                <w:webHidden/>
+              </w:rPr>
+              <w:fldChar w:fldCharType="begin"/>
+            </w:r>
+            <w:r>
+              <w:rPr>
+                <w:noProof/>
+                <w:webHidden/>
+              </w:rPr>
+              <w:instrText xml:space="preserve"> PAGEREF _Toc506233962 \h </w:instrText>
+            </w:r>
+            <w:r>
+              <w:rPr>
+                <w:noProof/>
+                <w:webHidden/>
+              </w:rPr>
+            </w:r>
+            <w:r>
+              <w:rPr>
+                <w:noProof/>
+                <w:webHidden/>
+              </w:rPr>
+              <w:fldChar w:fldCharType="separate"/>
+            </w:r>
+            <w:r>
+              <w:rPr>
+                <w:noProof/>
+                <w:webHidden/>
+              </w:rPr>
+              <w:t>2</w:t>
+            </w:r>
+            <w:r>
+              <w:rPr>
+                <w:noProof/>
+                <w:webHidden/>
+              </w:rPr>
+              <w:fldChar w:fldCharType="end"/>
+            </w:r>
+          </w:hyperlink>
+        </w:p>
+        <w:p>
+          <w:pPr>
+            <w:pStyle w:val="Sisluet1"/>
+            <w:tabs>
+              <w:tab w:val="right" w:leader="dot" w:pos="9628"/>
+            </w:tabs>
+            <w:rPr>
+              <w:rFonts w:eastAsiaTheme="minorEastAsia"/>
+              <w:noProof/>
+              <w:lang w:eastAsia="fi-FI"/>
+            </w:rPr>
+          </w:pPr>
+          <w:hyperlink w:anchor="_Toc506233963" w:history="1">
+            <w:r>
+              <w:rPr>
+                <w:rStyle w:val="Hyperlinkki"/>
+                <w:noProof/>
+                <w:lang w:val="en"/>
+              </w:rPr>
+              <w:t>Commenting</w:t>
+            </w:r>
+            <w:r>
+              <w:rPr>
+                <w:noProof/>
+                <w:webHidden/>
+              </w:rPr>
+              <w:tab/>
+            </w:r>
+            <w:r>
+              <w:rPr>
+                <w:noProof/>
+                <w:webHidden/>
+              </w:rPr>
+              <w:fldChar w:fldCharType="begin"/>
+            </w:r>
+            <w:r>
+              <w:rPr>
+                <w:noProof/>
+                <w:webHidden/>
+              </w:rPr>
+              <w:instrText xml:space="preserve"> PAGEREF _Toc506233963 \h </w:instrText>
+            </w:r>
+            <w:r>
+              <w:rPr>
+                <w:noProof/>
+                <w:webHidden/>
+              </w:rPr>
+            </w:r>
+            <w:r>
+              <w:rPr>
+                <w:noProof/>
+                <w:webHidden/>
+              </w:rPr>
+              <w:fldChar w:fldCharType="separate"/>
+            </w:r>
+            <w:r>
+              <w:rPr>
+                <w:noProof/>
+                <w:webHidden/>
+              </w:rPr>
+              <w:t>2</w:t>
+            </w:r>
+            <w:r>
+              <w:rPr>
+                <w:noProof/>
+                <w:webHidden/>
+              </w:rPr>
+              <w:fldChar w:fldCharType="end"/>
+            </w:r>
+          </w:hyperlink>
+        </w:p>
+        <w:p>
+          <w:pPr>
+            <w:pStyle w:val="Sisluet1"/>
+            <w:tabs>
+              <w:tab w:val="right" w:leader="dot" w:pos="9628"/>
+            </w:tabs>
+            <w:rPr>
+              <w:rFonts w:eastAsiaTheme="minorEastAsia"/>
+              <w:noProof/>
+              <w:lang w:eastAsia="fi-FI"/>
+            </w:rPr>
+          </w:pPr>
+          <w:hyperlink w:anchor="_Toc506233964" w:history="1">
+            <w:r>
+              <w:rPr>
+                <w:rStyle w:val="Hyperlinkki"/>
+                <w:noProof/>
+                <w:lang w:val="en"/>
+              </w:rPr>
+              <w:t>Comment Style</w:t>
+            </w:r>
+            <w:r>
+              <w:rPr>
+                <w:noProof/>
+                <w:webHidden/>
+              </w:rPr>
+              <w:tab/>
+            </w:r>
+            <w:r>
+              <w:rPr>
+                <w:noProof/>
+                <w:webHidden/>
+              </w:rPr>
+              <w:fldChar w:fldCharType="begin"/>
+            </w:r>
+            <w:r>
+              <w:rPr>
+                <w:noProof/>
+                <w:webHidden/>
+              </w:rPr>
+              <w:instrText xml:space="preserve"> PAGEREF _Toc506233964 \h </w:instrText>
+            </w:r>
+            <w:r>
+              <w:rPr>
+                <w:noProof/>
+                <w:webHidden/>
+              </w:rPr>
+            </w:r>
+            <w:r>
+              <w:rPr>
+                <w:noProof/>
+                <w:webHidden/>
+              </w:rPr>
+              <w:fldChar w:fldCharType="separate"/>
+            </w:r>
+            <w:r>
+              <w:rPr>
+                <w:noProof/>
+                <w:webHidden/>
+              </w:rPr>
+              <w:t>2</w:t>
+            </w:r>
+            <w:r>
+              <w:rPr>
+                <w:noProof/>
+                <w:webHidden/>
+              </w:rPr>
+              <w:fldChar w:fldCharType="end"/>
+            </w:r>
+          </w:hyperlink>
+        </w:p>
+        <w:p>
+          <w:pPr>
+            <w:pStyle w:val="Sisluet1"/>
+            <w:tabs>
+              <w:tab w:val="right" w:leader="dot" w:pos="9628"/>
+            </w:tabs>
+            <w:rPr>
+              <w:rFonts w:eastAsiaTheme="minorEastAsia"/>
+              <w:noProof/>
+              <w:lang w:eastAsia="fi-FI"/>
+            </w:rPr>
+          </w:pPr>
+          <w:hyperlink w:anchor="_Toc506233965" w:history="1">
+            <w:r>
+              <w:rPr>
+                <w:rStyle w:val="Hyperlinkki"/>
+                <w:noProof/>
+                <w:lang w:val="en"/>
+              </w:rPr>
+              <w:t>Spacing</w:t>
+            </w:r>
+            <w:r>
+              <w:rPr>
+                <w:noProof/>
+                <w:webHidden/>
+              </w:rPr>
+              <w:tab/>
+            </w:r>
+            <w:r>
+              <w:rPr>
+                <w:noProof/>
+                <w:webHidden/>
+              </w:rPr>
+              <w:fldChar w:fldCharType="begin"/>
+            </w:r>
+            <w:r>
+              <w:rPr>
+                <w:noProof/>
+                <w:webHidden/>
+              </w:rPr>
+              <w:instrText xml:space="preserve"> PAGEREF _Toc506233965 \h </w:instrText>
+            </w:r>
+            <w:r>
+              <w:rPr>
+                <w:noProof/>
+                <w:webHidden/>
+              </w:rPr>
+            </w:r>
+            <w:r>
+              <w:rPr>
+                <w:noProof/>
+                <w:webHidden/>
+              </w:rPr>
+              <w:fldChar w:fldCharType="separate"/>
+            </w:r>
+            <w:r>
+              <w:rPr>
+                <w:noProof/>
+                <w:webHidden/>
+              </w:rPr>
+              <w:t>3</w:t>
+            </w:r>
+            <w:r>
+              <w:rPr>
+                <w:noProof/>
+                <w:webHidden/>
+              </w:rPr>
+              <w:fldChar w:fldCharType="end"/>
+            </w:r>
+          </w:hyperlink>
+        </w:p>
+        <w:p>
+          <w:pPr>
+            <w:pStyle w:val="Sisluet1"/>
+            <w:tabs>
+              <w:tab w:val="right" w:leader="dot" w:pos="9628"/>
+            </w:tabs>
+            <w:rPr>
+              <w:rFonts w:eastAsiaTheme="minorEastAsia"/>
+              <w:noProof/>
+              <w:lang w:eastAsia="fi-FI"/>
+            </w:rPr>
+          </w:pPr>
+          <w:hyperlink w:anchor="_Toc506233966" w:history="1">
+            <w:r>
+              <w:rPr>
+                <w:rStyle w:val="Hyperlinkki"/>
+                <w:noProof/>
+                <w:lang w:val="en"/>
+              </w:rPr>
+              <w:t>Naming</w:t>
+            </w:r>
+            <w:r>
+              <w:rPr>
+                <w:noProof/>
+                <w:webHidden/>
+              </w:rPr>
+              <w:tab/>
+            </w:r>
+            <w:r>
+              <w:rPr>
+                <w:noProof/>
+                <w:webHidden/>
+              </w:rPr>
+              <w:fldChar w:fldCharType="begin"/>
+            </w:r>
+            <w:r>
+              <w:rPr>
+                <w:noProof/>
+                <w:webHidden/>
+              </w:rPr>
+              <w:instrText xml:space="preserve"> PAGEREF _Toc506233966 \h </w:instrText>
+            </w:r>
+            <w:r>
+              <w:rPr>
+                <w:noProof/>
+                <w:webHidden/>
+              </w:rPr>
+            </w:r>
+            <w:r>
+              <w:rPr>
+                <w:noProof/>
+                <w:webHidden/>
+              </w:rPr>
+              <w:fldChar w:fldCharType="separate"/>
+            </w:r>
+            <w:r>
+              <w:rPr>
+                <w:noProof/>
+                <w:webHidden/>
+              </w:rPr>
+              <w:t>4</w:t>
+            </w:r>
+            <w:r>
+              <w:rPr>
+                <w:noProof/>
+                <w:webHidden/>
+              </w:rPr>
+              <w:fldChar w:fldCharType="end"/>
+            </w:r>
+          </w:hyperlink>
+        </w:p>
+        <w:p>
+          <w:pPr>
+            <w:pStyle w:val="Sisluet1"/>
+            <w:tabs>
+              <w:tab w:val="right" w:leader="dot" w:pos="9628"/>
+            </w:tabs>
+            <w:rPr>
+              <w:rFonts w:eastAsiaTheme="minorEastAsia"/>
+              <w:noProof/>
+              <w:lang w:eastAsia="fi-FI"/>
+            </w:rPr>
+          </w:pPr>
+          <w:hyperlink w:anchor="_Toc506233967" w:history="1">
+            <w:r>
+              <w:rPr>
+                <w:rStyle w:val="Hyperlinkki"/>
+                <w:noProof/>
+                <w:lang w:val="en"/>
+              </w:rPr>
+              <w:t>File Organization</w:t>
+            </w:r>
+            <w:r>
+              <w:rPr>
+                <w:noProof/>
+                <w:webHidden/>
+              </w:rPr>
+              <w:tab/>
+            </w:r>
+            <w:r>
+              <w:rPr>
+                <w:noProof/>
+                <w:webHidden/>
+              </w:rPr>
+              <w:fldChar w:fldCharType="begin"/>
+            </w:r>
+            <w:r>
+              <w:rPr>
+                <w:noProof/>
+                <w:webHidden/>
+              </w:rPr>
+              <w:instrText xml:space="preserve"> PAGEREF _Toc506233967 \h </w:instrText>
+            </w:r>
+            <w:r>
+              <w:rPr>
+                <w:noProof/>
+                <w:webHidden/>
+              </w:rPr>
+            </w:r>
+            <w:r>
+              <w:rPr>
+                <w:noProof/>
+                <w:webHidden/>
+              </w:rPr>
+              <w:fldChar w:fldCharType="separate"/>
+            </w:r>
+            <w:r>
+              <w:rPr>
+                <w:noProof/>
+                <w:webHidden/>
+              </w:rPr>
+              <w:t>4</w:t>
+            </w:r>
+            <w:r>
+              <w:rPr>
+                <w:noProof/>
+                <w:webHidden/>
+              </w:rPr>
+              <w:fldChar w:fldCharType="end"/>
+            </w:r>
+          </w:hyperlink>
+        </w:p>
+        <w:p>
+          <w:r>
+            <w:rPr>
+              <w:b/>
+              <w:bCs/>
+            </w:rPr>
+            <w:fldChar w:fldCharType="end"/>
+          </w:r>
+        </w:p>
+        <w:bookmarkStart w:id="0" w:name="_GoBack" w:displacedByCustomXml="next"/>
+        <w:bookmarkEnd w:id="0" w:displacedByCustomXml="next"/>
+      </w:sdtContent>
+    </w:sdt>
+    <w:p>
+      <w:pPr>
+        <w:rPr>
+          <w:lang w:eastAsia="fi-FI"/>
+        </w:rPr>
+      </w:pPr>
     </w:p>
     <w:p>
       <w:pPr>
@@ -73,32 +624,19 @@
     </w:p>
     <w:p>
       <w:pPr>
-        <w:spacing w:after="72" w:line="360" w:lineRule="atLeast"/>
-        <w:outlineLvl w:val="2"/>
-        <w:rPr>
-          <w:rFonts w:ascii="Arial" w:eastAsia="Times New Roman" w:hAnsi="Arial" w:cs="Arial"/>
-          <w:b/>
-          <w:bCs/>
-          <w:color w:val="000000"/>
-          <w:sz w:val="25"/>
-          <w:szCs w:val="25"/>
-          <w:lang w:val="en" w:eastAsia="fi-FI"/>
-        </w:rPr>
-      </w:pPr>
-      <w:r>
-        <w:rPr>
-          <w:rFonts w:ascii="Arial" w:eastAsia="Times New Roman" w:hAnsi="Arial" w:cs="Arial"/>
-          <w:b/>
-          <w:bCs/>
-          <w:color w:val="000000"/>
-          <w:sz w:val="25"/>
-          <w:szCs w:val="25"/>
-          <w:lang w:val="en" w:eastAsia="fi-FI"/>
+        <w:pStyle w:val="Otsikko1"/>
+        <w:rPr>
+          <w:lang w:val="en"/>
+        </w:rPr>
+      </w:pPr>
+      <w:bookmarkStart w:id="1" w:name="_Toc506233961"/>
+      <w:r>
+        <w:rPr>
+          <w:lang w:val="en"/>
         </w:rPr>
         <w:t>Bracing</w:t>
       </w:r>
-      <w:bookmarkStart w:id="0" w:name="_GoBack"/>
-      <w:bookmarkEnd w:id="0"/>
+      <w:bookmarkEnd w:id="1"/>
     </w:p>
     <w:p>
       <w:pPr>
@@ -1435,6 +1973,7 @@
           <w:szCs w:val="24"/>
           <w:lang w:val="en" w:eastAsia="fi-FI"/>
         </w:rPr>
+        <w:lastRenderedPageBreak/>
         <w:t xml:space="preserve">      </w:t>
       </w:r>
       <w:r>
@@ -2130,30 +2669,19 @@
     </w:p>
     <w:p>
       <w:pPr>
-        <w:spacing w:after="72" w:line="360" w:lineRule="atLeast"/>
-        <w:outlineLvl w:val="2"/>
-        <w:rPr>
-          <w:rFonts w:ascii="Arial" w:eastAsia="Times New Roman" w:hAnsi="Arial" w:cs="Arial"/>
-          <w:b/>
-          <w:bCs/>
-          <w:color w:val="000000"/>
-          <w:sz w:val="25"/>
-          <w:szCs w:val="25"/>
-          <w:lang w:val="en" w:eastAsia="fi-FI"/>
-        </w:rPr>
-      </w:pPr>
-      <w:r>
-        <w:rPr>
-          <w:rFonts w:ascii="Arial" w:eastAsia="Times New Roman" w:hAnsi="Arial" w:cs="Arial"/>
-          <w:b/>
-          <w:bCs/>
-          <w:color w:val="000000"/>
-          <w:sz w:val="25"/>
-          <w:szCs w:val="25"/>
-          <w:lang w:val="en" w:eastAsia="fi-FI"/>
+        <w:pStyle w:val="Otsikko1"/>
+        <w:rPr>
+          <w:lang w:val="en"/>
+        </w:rPr>
+      </w:pPr>
+      <w:bookmarkStart w:id="2" w:name="_Toc506233962"/>
+      <w:r>
+        <w:rPr>
+          <w:lang w:val="en"/>
         </w:rPr>
         <w:t>Single line statements</w:t>
       </w:r>
+      <w:bookmarkEnd w:id="2"/>
     </w:p>
     <w:p>
       <w:pPr>
@@ -2410,7 +2938,6 @@
           <w:szCs w:val="24"/>
           <w:lang w:val="en" w:eastAsia="fi-FI"/>
         </w:rPr>
-        <w:lastRenderedPageBreak/>
         <w:t> </w:t>
       </w:r>
     </w:p>
@@ -2966,30 +3493,19 @@
     </w:p>
     <w:p>
       <w:pPr>
-        <w:spacing w:after="72" w:line="360" w:lineRule="atLeast"/>
-        <w:outlineLvl w:val="2"/>
-        <w:rPr>
-          <w:rFonts w:ascii="Arial" w:eastAsia="Times New Roman" w:hAnsi="Arial" w:cs="Arial"/>
-          <w:b/>
-          <w:bCs/>
-          <w:color w:val="000000"/>
-          <w:sz w:val="25"/>
-          <w:szCs w:val="25"/>
-          <w:lang w:val="en" w:eastAsia="fi-FI"/>
-        </w:rPr>
-      </w:pPr>
-      <w:r>
-        <w:rPr>
-          <w:rFonts w:ascii="Arial" w:eastAsia="Times New Roman" w:hAnsi="Arial" w:cs="Arial"/>
-          <w:b/>
-          <w:bCs/>
-          <w:color w:val="000000"/>
-          <w:sz w:val="25"/>
-          <w:szCs w:val="25"/>
-          <w:lang w:val="en" w:eastAsia="fi-FI"/>
+        <w:pStyle w:val="Otsikko1"/>
+        <w:rPr>
+          <w:lang w:val="en"/>
+        </w:rPr>
+      </w:pPr>
+      <w:bookmarkStart w:id="3" w:name="_Toc506233963"/>
+      <w:r>
+        <w:rPr>
+          <w:lang w:val="en"/>
         </w:rPr>
         <w:t>Commenting</w:t>
       </w:r>
+      <w:bookmarkEnd w:id="3"/>
     </w:p>
     <w:p>
       <w:pPr>
@@ -3027,30 +3543,19 @@
     </w:p>
     <w:p>
       <w:pPr>
-        <w:spacing w:after="72" w:line="360" w:lineRule="atLeast"/>
-        <w:outlineLvl w:val="2"/>
-        <w:rPr>
-          <w:rFonts w:ascii="Arial" w:eastAsia="Times New Roman" w:hAnsi="Arial" w:cs="Arial"/>
-          <w:b/>
-          <w:bCs/>
-          <w:color w:val="000000"/>
-          <w:sz w:val="25"/>
-          <w:szCs w:val="25"/>
-          <w:lang w:val="en" w:eastAsia="fi-FI"/>
-        </w:rPr>
-      </w:pPr>
-      <w:r>
-        <w:rPr>
-          <w:rFonts w:ascii="Arial" w:eastAsia="Times New Roman" w:hAnsi="Arial" w:cs="Arial"/>
-          <w:b/>
-          <w:bCs/>
-          <w:color w:val="000000"/>
-          <w:sz w:val="25"/>
-          <w:szCs w:val="25"/>
-          <w:lang w:val="en" w:eastAsia="fi-FI"/>
+        <w:pStyle w:val="Otsikko1"/>
+        <w:rPr>
+          <w:lang w:val="en"/>
+        </w:rPr>
+      </w:pPr>
+      <w:bookmarkStart w:id="4" w:name="_Toc506233964"/>
+      <w:r>
+        <w:rPr>
+          <w:lang w:val="en"/>
         </w:rPr>
         <w:t>Comment Style</w:t>
       </w:r>
+      <w:bookmarkEnd w:id="4"/>
     </w:p>
     <w:p>
       <w:pPr>
@@ -3071,6 +3576,7 @@
           <w:szCs w:val="19"/>
           <w:lang w:val="en" w:eastAsia="fi-FI"/>
         </w:rPr>
+        <w:lastRenderedPageBreak/>
         <w:t>The // (two slashes) style of comment tags should be used in most situations. Where ever possible, place comments above the code instead of beside it. Here are some examples:</w:t>
       </w:r>
     </w:p>
@@ -4198,30 +4704,19 @@
     </w:p>
     <w:p>
       <w:pPr>
-        <w:spacing w:after="72" w:line="360" w:lineRule="atLeast"/>
-        <w:outlineLvl w:val="2"/>
-        <w:rPr>
-          <w:rFonts w:ascii="Arial" w:eastAsia="Times New Roman" w:hAnsi="Arial" w:cs="Arial"/>
-          <w:b/>
-          <w:bCs/>
-          <w:color w:val="000000"/>
-          <w:sz w:val="25"/>
-          <w:szCs w:val="25"/>
-          <w:lang w:val="en" w:eastAsia="fi-FI"/>
-        </w:rPr>
-      </w:pPr>
-      <w:r>
-        <w:rPr>
-          <w:rFonts w:ascii="Arial" w:eastAsia="Times New Roman" w:hAnsi="Arial" w:cs="Arial"/>
-          <w:b/>
-          <w:bCs/>
-          <w:color w:val="000000"/>
-          <w:sz w:val="25"/>
-          <w:szCs w:val="25"/>
-          <w:lang w:val="en" w:eastAsia="fi-FI"/>
+        <w:pStyle w:val="Otsikko1"/>
+        <w:rPr>
+          <w:lang w:val="en"/>
+        </w:rPr>
+      </w:pPr>
+      <w:bookmarkStart w:id="5" w:name="_Toc506233965"/>
+      <w:r>
+        <w:rPr>
+          <w:lang w:val="en"/>
         </w:rPr>
         <w:t>Spacing</w:t>
       </w:r>
+      <w:bookmarkEnd w:id="5"/>
     </w:p>
     <w:p>
       <w:pPr>
@@ -4468,7 +4963,6 @@
           <w:szCs w:val="19"/>
           <w:lang w:val="en" w:eastAsia="fi-FI"/>
         </w:rPr>
-        <w:lastRenderedPageBreak/>
         <w:t>Wrong:</w:t>
       </w:r>
     </w:p>
@@ -5387,6 +5881,7 @@
           <w:szCs w:val="24"/>
           <w:lang w:val="en" w:eastAsia="fi-FI"/>
         </w:rPr>
+        <w:lastRenderedPageBreak/>
         <w:t xml:space="preserve">  x </w:t>
       </w:r>
       <w:r>
@@ -6024,30 +6519,19 @@
     </w:p>
     <w:p>
       <w:pPr>
-        <w:spacing w:after="72" w:line="360" w:lineRule="atLeast"/>
-        <w:outlineLvl w:val="2"/>
-        <w:rPr>
-          <w:rFonts w:ascii="Arial" w:eastAsia="Times New Roman" w:hAnsi="Arial" w:cs="Arial"/>
-          <w:b/>
-          <w:bCs/>
-          <w:color w:val="000000"/>
-          <w:sz w:val="25"/>
-          <w:szCs w:val="25"/>
-          <w:lang w:val="en" w:eastAsia="fi-FI"/>
-        </w:rPr>
-      </w:pPr>
-      <w:r>
-        <w:rPr>
-          <w:rFonts w:ascii="Arial" w:eastAsia="Times New Roman" w:hAnsi="Arial" w:cs="Arial"/>
-          <w:b/>
-          <w:bCs/>
-          <w:color w:val="000000"/>
-          <w:sz w:val="25"/>
-          <w:szCs w:val="25"/>
-          <w:lang w:val="en" w:eastAsia="fi-FI"/>
+        <w:pStyle w:val="Otsikko1"/>
+        <w:rPr>
+          <w:lang w:val="en"/>
+        </w:rPr>
+      </w:pPr>
+      <w:bookmarkStart w:id="6" w:name="_Toc506233966"/>
+      <w:r>
+        <w:rPr>
+          <w:lang w:val="en"/>
         </w:rPr>
         <w:t>Naming</w:t>
       </w:r>
+      <w:bookmarkEnd w:id="6"/>
     </w:p>
     <w:p>
       <w:pPr>
@@ -6436,7 +6920,6 @@
           <w:szCs w:val="19"/>
           <w:lang w:val="en" w:eastAsia="fi-FI"/>
         </w:rPr>
-        <w:lastRenderedPageBreak/>
         <w:t>Do</w:t>
       </w:r>
       <w:r>
@@ -6474,30 +6957,19 @@
     </w:p>
     <w:p>
       <w:pPr>
-        <w:spacing w:after="72" w:line="360" w:lineRule="atLeast"/>
-        <w:outlineLvl w:val="2"/>
-        <w:rPr>
-          <w:rFonts w:ascii="Arial" w:eastAsia="Times New Roman" w:hAnsi="Arial" w:cs="Arial"/>
-          <w:b/>
-          <w:bCs/>
-          <w:color w:val="000000"/>
-          <w:sz w:val="25"/>
-          <w:szCs w:val="25"/>
-          <w:lang w:val="en" w:eastAsia="fi-FI"/>
-        </w:rPr>
-      </w:pPr>
-      <w:r>
-        <w:rPr>
-          <w:rFonts w:ascii="Arial" w:eastAsia="Times New Roman" w:hAnsi="Arial" w:cs="Arial"/>
-          <w:b/>
-          <w:bCs/>
-          <w:color w:val="000000"/>
-          <w:sz w:val="25"/>
-          <w:szCs w:val="25"/>
-          <w:lang w:val="en" w:eastAsia="fi-FI"/>
+        <w:pStyle w:val="Otsikko1"/>
+        <w:rPr>
+          <w:lang w:val="en"/>
+        </w:rPr>
+      </w:pPr>
+      <w:bookmarkStart w:id="7" w:name="_Toc506233967"/>
+      <w:r>
+        <w:rPr>
+          <w:lang w:val="en"/>
         </w:rPr>
         <w:t>File Organization</w:t>
       </w:r>
+      <w:bookmarkEnd w:id="7"/>
     </w:p>
     <w:p>
       <w:pPr>
@@ -7137,6 +7609,7 @@
           <w:szCs w:val="24"/>
           <w:lang w:val="en" w:eastAsia="fi-FI"/>
         </w:rPr>
+        <w:lastRenderedPageBreak/>
         <w:t> </w:t>
       </w:r>
     </w:p>
@@ -9006,7 +9479,6 @@
     <w:name w:val="Hyperlink"/>
     <w:basedOn w:val="Kappaleenoletusfontti"/>
     <w:uiPriority w:val="99"/>
-    <w:semiHidden/>
     <w:unhideWhenUsed/>
     <w:rsid w:val="00F2349D"/>
     <w:rPr>
@@ -9145,6 +9617,89 @@
     <w:name w:val="co3"/>
     <w:basedOn w:val="Kappaleenoletusfontti"/>
     <w:rsid w:val="00F2349D"/>
+  </w:style>
+  <w:style w:type="paragraph" w:styleId="Otsikko">
+    <w:name w:val="Title"/>
+    <w:basedOn w:val="Normaali"/>
+    <w:next w:val="Normaali"/>
+    <w:link w:val="OtsikkoChar"/>
+    <w:uiPriority w:val="10"/>
+    <w:qFormat/>
+    <w:rsid w:val="00D70A1C"/>
+    <w:pPr>
+      <w:spacing w:after="0" w:line="240" w:lineRule="auto"/>
+      <w:contextualSpacing/>
+    </w:pPr>
+    <w:rPr>
+      <w:rFonts w:asciiTheme="majorHAnsi" w:eastAsiaTheme="majorEastAsia" w:hAnsiTheme="majorHAnsi" w:cstheme="majorBidi"/>
+      <w:spacing w:val="-10"/>
+      <w:kern w:val="28"/>
+      <w:sz w:val="56"/>
+      <w:szCs w:val="56"/>
+    </w:rPr>
+  </w:style>
+  <w:style w:type="character" w:customStyle="1" w:styleId="OtsikkoChar">
+    <w:name w:val="Otsikko Char"/>
+    <w:basedOn w:val="Kappaleenoletusfontti"/>
+    <w:link w:val="Otsikko"/>
+    <w:uiPriority w:val="10"/>
+    <w:rsid w:val="00D70A1C"/>
+    <w:rPr>
+      <w:rFonts w:asciiTheme="majorHAnsi" w:eastAsiaTheme="majorEastAsia" w:hAnsiTheme="majorHAnsi" w:cstheme="majorBidi"/>
+      <w:spacing w:val="-10"/>
+      <w:kern w:val="28"/>
+      <w:sz w:val="56"/>
+      <w:szCs w:val="56"/>
+    </w:rPr>
+  </w:style>
+  <w:style w:type="paragraph" w:styleId="Sisllysluettelonotsikko">
+    <w:name w:val="TOC Heading"/>
+    <w:basedOn w:val="Otsikko1"/>
+    <w:next w:val="Normaali"/>
+    <w:uiPriority w:val="39"/>
+    <w:unhideWhenUsed/>
+    <w:qFormat/>
+    <w:rsid w:val="00D70A1C"/>
+    <w:pPr>
+      <w:keepNext/>
+      <w:keepLines/>
+      <w:spacing w:before="240" w:beforeAutospacing="0" w:after="0" w:afterAutospacing="0" w:line="259" w:lineRule="auto"/>
+      <w:outlineLvl w:val="9"/>
+    </w:pPr>
+    <w:rPr>
+      <w:rFonts w:asciiTheme="majorHAnsi" w:eastAsiaTheme="majorEastAsia" w:hAnsiTheme="majorHAnsi" w:cstheme="majorBidi"/>
+      <w:b w:val="0"/>
+      <w:bCs w:val="0"/>
+      <w:color w:val="2F5496" w:themeColor="accent1" w:themeShade="BF"/>
+      <w:kern w:val="0"/>
+      <w:sz w:val="32"/>
+      <w:szCs w:val="32"/>
+    </w:rPr>
+  </w:style>
+  <w:style w:type="paragraph" w:styleId="Sisluet1">
+    <w:name w:val="toc 1"/>
+    <w:basedOn w:val="Normaali"/>
+    <w:next w:val="Normaali"/>
+    <w:autoRedefine/>
+    <w:uiPriority w:val="39"/>
+    <w:unhideWhenUsed/>
+    <w:rsid w:val="00D70A1C"/>
+    <w:pPr>
+      <w:spacing w:after="100"/>
+    </w:pPr>
+  </w:style>
+  <w:style w:type="paragraph" w:styleId="Sisluet3">
+    <w:name w:val="toc 3"/>
+    <w:basedOn w:val="Normaali"/>
+    <w:next w:val="Normaali"/>
+    <w:autoRedefine/>
+    <w:uiPriority w:val="39"/>
+    <w:unhideWhenUsed/>
+    <w:rsid w:val="00D70A1C"/>
+    <w:pPr>
+      <w:spacing w:after="100"/>
+      <w:ind w:left="440"/>
+    </w:pPr>
   </w:style>
 </w:styles>
 </file>
@@ -9442,4 +9997,16 @@
     </a:ext>
   </a:extLst>
 </a:theme>
+</file>
+
+<file path=customXml/item1.xml><?xml version="1.0" encoding="utf-8"?>
+<b:Sources xmlns:b="http://schemas.openxmlformats.org/officeDocument/2006/bibliography" xmlns="http://schemas.openxmlformats.org/officeDocument/2006/bibliography" SelectedStyle="\APASixthEditionOfficeOnline.xsl" StyleName="APA" Version="6"/>
+</file>
+
+<file path=customXml/itemProps1.xml><?xml version="1.0" encoding="utf-8"?>
+<ds:datastoreItem xmlns:ds="http://schemas.openxmlformats.org/officeDocument/2006/customXml" ds:itemID="{8E4D05CE-8B7C-4556-9455-C2C7A06FD259}">
+  <ds:schemaRefs>
+    <ds:schemaRef ds:uri="http://schemas.openxmlformats.org/officeDocument/2006/bibliography"/>
+  </ds:schemaRefs>
+</ds:datastoreItem>
 </file>
</xml_diff>